<commit_message>
correction des quelque fautes
</commit_message>
<xml_diff>
--- a/Utils/ST2ARVA_2024_2025_Conception_ProjectLEGOVR_BeaupuisBeraudMorel.docx
+++ b/Utils/ST2ARVA_2024_2025_Conception_ProjectLEGOVR_BeaupuisBeraudMorel.docx
@@ -983,7 +983,7 @@
               <w:noProof/>
               <w:kern w:val="2"/>
               <w:szCs w:val="24"/>
-              <w:lang w:val="fr-FR" w:eastAsia="ja-JP"/>
+              <w:lang w:val="fr-FR"/>
               <w14:ligatures w14:val="standardContextual"/>
             </w:rPr>
           </w:pPr>
@@ -996,7 +996,7 @@
           <w:r>
             <w:fldChar w:fldCharType="separate"/>
           </w:r>
-          <w:hyperlink w:anchor="_Toc184673000" w:history="1">
+          <w:hyperlink w:anchor="_Toc184681020" w:history="1">
             <w:r>
               <w:rPr>
                 <w:rStyle w:val="Lienhypertexte"/>
@@ -1023,7 +1023,7 @@
                 <w:noProof/>
                 <w:webHidden/>
               </w:rPr>
-              <w:instrText xml:space="preserve"> PAGEREF _Toc184673000 \h </w:instrText>
+              <w:instrText xml:space="preserve"> PAGEREF _Toc184681020 \h </w:instrText>
             </w:r>
             <w:r>
               <w:rPr>
@@ -1065,11 +1065,11 @@
               <w:noProof/>
               <w:kern w:val="2"/>
               <w:szCs w:val="24"/>
-              <w:lang w:val="fr-FR" w:eastAsia="ja-JP"/>
+              <w:lang w:val="fr-FR"/>
               <w14:ligatures w14:val="standardContextual"/>
             </w:rPr>
           </w:pPr>
-          <w:hyperlink w:anchor="_Toc184673001" w:history="1">
+          <w:hyperlink w:anchor="_Toc184681021" w:history="1">
             <w:r>
               <w:rPr>
                 <w:rStyle w:val="Lienhypertexte"/>
@@ -1096,7 +1096,7 @@
                 <w:noProof/>
                 <w:webHidden/>
               </w:rPr>
-              <w:instrText xml:space="preserve"> PAGEREF _Toc184673001 \h </w:instrText>
+              <w:instrText xml:space="preserve"> PAGEREF _Toc184681021 \h </w:instrText>
             </w:r>
             <w:r>
               <w:rPr>
@@ -1138,11 +1138,11 @@
               <w:noProof/>
               <w:kern w:val="2"/>
               <w:szCs w:val="24"/>
-              <w:lang w:val="fr-FR" w:eastAsia="ja-JP"/>
+              <w:lang w:val="fr-FR"/>
               <w14:ligatures w14:val="standardContextual"/>
             </w:rPr>
           </w:pPr>
-          <w:hyperlink w:anchor="_Toc184673002" w:history="1">
+          <w:hyperlink w:anchor="_Toc184681022" w:history="1">
             <w:r>
               <w:rPr>
                 <w:rStyle w:val="Lienhypertexte"/>
@@ -1170,7 +1170,7 @@
                 <w:noProof/>
                 <w:webHidden/>
               </w:rPr>
-              <w:instrText xml:space="preserve"> PAGEREF _Toc184673002 \h </w:instrText>
+              <w:instrText xml:space="preserve"> PAGEREF _Toc184681022 \h </w:instrText>
             </w:r>
             <w:r>
               <w:rPr>
@@ -1212,11 +1212,11 @@
               <w:noProof/>
               <w:kern w:val="2"/>
               <w:szCs w:val="24"/>
-              <w:lang w:val="fr-FR" w:eastAsia="ja-JP"/>
+              <w:lang w:val="fr-FR"/>
               <w14:ligatures w14:val="standardContextual"/>
             </w:rPr>
           </w:pPr>
-          <w:hyperlink w:anchor="_Toc184673003" w:history="1">
+          <w:hyperlink w:anchor="_Toc184681023" w:history="1">
             <w:r>
               <w:rPr>
                 <w:rStyle w:val="Lienhypertexte"/>
@@ -1243,7 +1243,7 @@
                 <w:noProof/>
                 <w:webHidden/>
               </w:rPr>
-              <w:instrText xml:space="preserve"> PAGEREF _Toc184673003 \h </w:instrText>
+              <w:instrText xml:space="preserve"> PAGEREF _Toc184681023 \h </w:instrText>
             </w:r>
             <w:r>
               <w:rPr>
@@ -1285,11 +1285,11 @@
               <w:noProof/>
               <w:kern w:val="2"/>
               <w:szCs w:val="24"/>
-              <w:lang w:val="fr-FR" w:eastAsia="ja-JP"/>
+              <w:lang w:val="fr-FR"/>
               <w14:ligatures w14:val="standardContextual"/>
             </w:rPr>
           </w:pPr>
-          <w:hyperlink w:anchor="_Toc184673004" w:history="1">
+          <w:hyperlink w:anchor="_Toc184681024" w:history="1">
             <w:r>
               <w:rPr>
                 <w:rStyle w:val="Lienhypertexte"/>
@@ -1316,7 +1316,7 @@
                 <w:noProof/>
                 <w:webHidden/>
               </w:rPr>
-              <w:instrText xml:space="preserve"> PAGEREF _Toc184673004 \h </w:instrText>
+              <w:instrText xml:space="preserve"> PAGEREF _Toc184681024 \h </w:instrText>
             </w:r>
             <w:r>
               <w:rPr>
@@ -1358,11 +1358,11 @@
               <w:noProof/>
               <w:kern w:val="2"/>
               <w:szCs w:val="24"/>
-              <w:lang w:val="fr-FR" w:eastAsia="ja-JP"/>
+              <w:lang w:val="fr-FR"/>
               <w14:ligatures w14:val="standardContextual"/>
             </w:rPr>
           </w:pPr>
-          <w:hyperlink w:anchor="_Toc184673005" w:history="1">
+          <w:hyperlink w:anchor="_Toc184681025" w:history="1">
             <w:r>
               <w:rPr>
                 <w:rStyle w:val="Lienhypertexte"/>
@@ -1389,7 +1389,7 @@
                 <w:noProof/>
                 <w:webHidden/>
               </w:rPr>
-              <w:instrText xml:space="preserve"> PAGEREF _Toc184673005 \h </w:instrText>
+              <w:instrText xml:space="preserve"> PAGEREF _Toc184681025 \h </w:instrText>
             </w:r>
             <w:r>
               <w:rPr>
@@ -1431,11 +1431,11 @@
               <w:noProof/>
               <w:kern w:val="2"/>
               <w:szCs w:val="24"/>
-              <w:lang w:val="fr-FR" w:eastAsia="ja-JP"/>
+              <w:lang w:val="fr-FR"/>
               <w14:ligatures w14:val="standardContextual"/>
             </w:rPr>
           </w:pPr>
-          <w:hyperlink w:anchor="_Toc184673006" w:history="1">
+          <w:hyperlink w:anchor="_Toc184681026" w:history="1">
             <w:r>
               <w:rPr>
                 <w:rStyle w:val="Lienhypertexte"/>
@@ -1462,7 +1462,7 @@
                 <w:noProof/>
                 <w:webHidden/>
               </w:rPr>
-              <w:instrText xml:space="preserve"> PAGEREF _Toc184673006 \h </w:instrText>
+              <w:instrText xml:space="preserve"> PAGEREF _Toc184681026 \h </w:instrText>
             </w:r>
             <w:r>
               <w:rPr>
@@ -1504,11 +1504,11 @@
               <w:noProof/>
               <w:kern w:val="2"/>
               <w:szCs w:val="24"/>
-              <w:lang w:val="fr-FR" w:eastAsia="ja-JP"/>
+              <w:lang w:val="fr-FR"/>
               <w14:ligatures w14:val="standardContextual"/>
             </w:rPr>
           </w:pPr>
-          <w:hyperlink w:anchor="_Toc184673007" w:history="1">
+          <w:hyperlink w:anchor="_Toc184681027" w:history="1">
             <w:r>
               <w:rPr>
                 <w:rStyle w:val="Lienhypertexte"/>
@@ -1535,7 +1535,7 @@
                 <w:noProof/>
                 <w:webHidden/>
               </w:rPr>
-              <w:instrText xml:space="preserve"> PAGEREF _Toc184673007 \h </w:instrText>
+              <w:instrText xml:space="preserve"> PAGEREF _Toc184681027 \h </w:instrText>
             </w:r>
             <w:r>
               <w:rPr>
@@ -1577,11 +1577,11 @@
               <w:noProof/>
               <w:kern w:val="2"/>
               <w:szCs w:val="24"/>
-              <w:lang w:val="fr-FR" w:eastAsia="ja-JP"/>
+              <w:lang w:val="fr-FR"/>
               <w14:ligatures w14:val="standardContextual"/>
             </w:rPr>
           </w:pPr>
-          <w:hyperlink w:anchor="_Toc184673008" w:history="1">
+          <w:hyperlink w:anchor="_Toc184681028" w:history="1">
             <w:r>
               <w:rPr>
                 <w:rStyle w:val="Lienhypertexte"/>
@@ -1608,7 +1608,7 @@
                 <w:noProof/>
                 <w:webHidden/>
               </w:rPr>
-              <w:instrText xml:space="preserve"> PAGEREF _Toc184673008 \h </w:instrText>
+              <w:instrText xml:space="preserve"> PAGEREF _Toc184681028 \h </w:instrText>
             </w:r>
             <w:r>
               <w:rPr>
@@ -1650,11 +1650,11 @@
               <w:noProof/>
               <w:kern w:val="2"/>
               <w:szCs w:val="24"/>
-              <w:lang w:val="fr-FR" w:eastAsia="ja-JP"/>
+              <w:lang w:val="fr-FR"/>
               <w14:ligatures w14:val="standardContextual"/>
             </w:rPr>
           </w:pPr>
-          <w:hyperlink w:anchor="_Toc184673009" w:history="1">
+          <w:hyperlink w:anchor="_Toc184681029" w:history="1">
             <w:r>
               <w:rPr>
                 <w:rStyle w:val="Lienhypertexte"/>
@@ -1681,7 +1681,7 @@
                 <w:noProof/>
                 <w:webHidden/>
               </w:rPr>
-              <w:instrText xml:space="preserve"> PAGEREF _Toc184673009 \h </w:instrText>
+              <w:instrText xml:space="preserve"> PAGEREF _Toc184681029 \h </w:instrText>
             </w:r>
             <w:r>
               <w:rPr>
@@ -1723,11 +1723,11 @@
               <w:noProof/>
               <w:kern w:val="2"/>
               <w:szCs w:val="24"/>
-              <w:lang w:val="fr-FR" w:eastAsia="ja-JP"/>
+              <w:lang w:val="fr-FR"/>
               <w14:ligatures w14:val="standardContextual"/>
             </w:rPr>
           </w:pPr>
-          <w:hyperlink w:anchor="_Toc184673010" w:history="1">
+          <w:hyperlink w:anchor="_Toc184681030" w:history="1">
             <w:r>
               <w:rPr>
                 <w:rStyle w:val="Lienhypertexte"/>
@@ -1754,7 +1754,7 @@
                 <w:noProof/>
                 <w:webHidden/>
               </w:rPr>
-              <w:instrText xml:space="preserve"> PAGEREF _Toc184673010 \h </w:instrText>
+              <w:instrText xml:space="preserve"> PAGEREF _Toc184681030 \h </w:instrText>
             </w:r>
             <w:r>
               <w:rPr>
@@ -1796,11 +1796,11 @@
               <w:noProof/>
               <w:kern w:val="2"/>
               <w:szCs w:val="24"/>
-              <w:lang w:val="fr-FR" w:eastAsia="ja-JP"/>
+              <w:lang w:val="fr-FR"/>
               <w14:ligatures w14:val="standardContextual"/>
             </w:rPr>
           </w:pPr>
-          <w:hyperlink w:anchor="_Toc184673011" w:history="1">
+          <w:hyperlink w:anchor="_Toc184681031" w:history="1">
             <w:r>
               <w:rPr>
                 <w:rStyle w:val="Lienhypertexte"/>
@@ -1827,7 +1827,7 @@
                 <w:noProof/>
                 <w:webHidden/>
               </w:rPr>
-              <w:instrText xml:space="preserve"> PAGEREF _Toc184673011 \h </w:instrText>
+              <w:instrText xml:space="preserve"> PAGEREF _Toc184681031 \h </w:instrText>
             </w:r>
             <w:r>
               <w:rPr>
@@ -1869,11 +1869,11 @@
               <w:noProof/>
               <w:kern w:val="2"/>
               <w:szCs w:val="24"/>
-              <w:lang w:val="fr-FR" w:eastAsia="ja-JP"/>
+              <w:lang w:val="fr-FR"/>
               <w14:ligatures w14:val="standardContextual"/>
             </w:rPr>
           </w:pPr>
-          <w:hyperlink w:anchor="_Toc184673012" w:history="1">
+          <w:hyperlink w:anchor="_Toc184681032" w:history="1">
             <w:r>
               <w:rPr>
                 <w:rStyle w:val="Lienhypertexte"/>
@@ -1900,7 +1900,7 @@
                 <w:noProof/>
                 <w:webHidden/>
               </w:rPr>
-              <w:instrText xml:space="preserve"> PAGEREF _Toc184673012 \h </w:instrText>
+              <w:instrText xml:space="preserve"> PAGEREF _Toc184681032 \h </w:instrText>
             </w:r>
             <w:r>
               <w:rPr>
@@ -1942,11 +1942,11 @@
               <w:noProof/>
               <w:kern w:val="2"/>
               <w:szCs w:val="24"/>
-              <w:lang w:val="fr-FR" w:eastAsia="ja-JP"/>
+              <w:lang w:val="fr-FR"/>
               <w14:ligatures w14:val="standardContextual"/>
             </w:rPr>
           </w:pPr>
-          <w:hyperlink w:anchor="_Toc184673013" w:history="1">
+          <w:hyperlink w:anchor="_Toc184681033" w:history="1">
             <w:r>
               <w:rPr>
                 <w:rStyle w:val="Lienhypertexte"/>
@@ -1973,7 +1973,7 @@
                 <w:noProof/>
                 <w:webHidden/>
               </w:rPr>
-              <w:instrText xml:space="preserve"> PAGEREF _Toc184673013 \h </w:instrText>
+              <w:instrText xml:space="preserve"> PAGEREF _Toc184681033 \h </w:instrText>
             </w:r>
             <w:r>
               <w:rPr>
@@ -2015,11 +2015,11 @@
               <w:noProof/>
               <w:kern w:val="2"/>
               <w:szCs w:val="24"/>
-              <w:lang w:val="fr-FR" w:eastAsia="ja-JP"/>
+              <w:lang w:val="fr-FR"/>
               <w14:ligatures w14:val="standardContextual"/>
             </w:rPr>
           </w:pPr>
-          <w:hyperlink w:anchor="_Toc184673014" w:history="1">
+          <w:hyperlink w:anchor="_Toc184681034" w:history="1">
             <w:r>
               <w:rPr>
                 <w:rStyle w:val="Lienhypertexte"/>
@@ -2046,7 +2046,7 @@
                 <w:noProof/>
                 <w:webHidden/>
               </w:rPr>
-              <w:instrText xml:space="preserve"> PAGEREF _Toc184673014 \h </w:instrText>
+              <w:instrText xml:space="preserve"> PAGEREF _Toc184681034 \h </w:instrText>
             </w:r>
             <w:r>
               <w:rPr>
@@ -2088,11 +2088,11 @@
               <w:noProof/>
               <w:kern w:val="2"/>
               <w:szCs w:val="24"/>
-              <w:lang w:val="fr-FR" w:eastAsia="ja-JP"/>
+              <w:lang w:val="fr-FR"/>
               <w14:ligatures w14:val="standardContextual"/>
             </w:rPr>
           </w:pPr>
-          <w:hyperlink w:anchor="_Toc184673015" w:history="1">
+          <w:hyperlink w:anchor="_Toc184681035" w:history="1">
             <w:r>
               <w:rPr>
                 <w:rStyle w:val="Lienhypertexte"/>
@@ -2119,7 +2119,7 @@
                 <w:noProof/>
                 <w:webHidden/>
               </w:rPr>
-              <w:instrText xml:space="preserve"> PAGEREF _Toc184673015 \h </w:instrText>
+              <w:instrText xml:space="preserve"> PAGEREF _Toc184681035 \h </w:instrText>
             </w:r>
             <w:r>
               <w:rPr>
@@ -2161,11 +2161,11 @@
               <w:noProof/>
               <w:kern w:val="2"/>
               <w:szCs w:val="24"/>
-              <w:lang w:val="fr-FR" w:eastAsia="ja-JP"/>
+              <w:lang w:val="fr-FR"/>
               <w14:ligatures w14:val="standardContextual"/>
             </w:rPr>
           </w:pPr>
-          <w:hyperlink w:anchor="_Toc184673016" w:history="1">
+          <w:hyperlink w:anchor="_Toc184681036" w:history="1">
             <w:r>
               <w:rPr>
                 <w:rStyle w:val="Lienhypertexte"/>
@@ -2192,7 +2192,7 @@
                 <w:noProof/>
                 <w:webHidden/>
               </w:rPr>
-              <w:instrText xml:space="preserve"> PAGEREF _Toc184673016 \h </w:instrText>
+              <w:instrText xml:space="preserve"> PAGEREF _Toc184681036 \h </w:instrText>
             </w:r>
             <w:r>
               <w:rPr>
@@ -2234,11 +2234,11 @@
               <w:noProof/>
               <w:kern w:val="2"/>
               <w:szCs w:val="24"/>
-              <w:lang w:val="fr-FR" w:eastAsia="ja-JP"/>
+              <w:lang w:val="fr-FR"/>
               <w14:ligatures w14:val="standardContextual"/>
             </w:rPr>
           </w:pPr>
-          <w:hyperlink w:anchor="_Toc184673017" w:history="1">
+          <w:hyperlink w:anchor="_Toc184681037" w:history="1">
             <w:r>
               <w:rPr>
                 <w:rStyle w:val="Lienhypertexte"/>
@@ -2265,7 +2265,7 @@
                 <w:noProof/>
                 <w:webHidden/>
               </w:rPr>
-              <w:instrText xml:space="preserve"> PAGEREF _Toc184673017 \h </w:instrText>
+              <w:instrText xml:space="preserve"> PAGEREF _Toc184681037 \h </w:instrText>
             </w:r>
             <w:r>
               <w:rPr>
@@ -2307,11 +2307,11 @@
               <w:noProof/>
               <w:kern w:val="2"/>
               <w:szCs w:val="24"/>
-              <w:lang w:val="fr-FR" w:eastAsia="ja-JP"/>
+              <w:lang w:val="fr-FR"/>
               <w14:ligatures w14:val="standardContextual"/>
             </w:rPr>
           </w:pPr>
-          <w:hyperlink w:anchor="_Toc184673018" w:history="1">
+          <w:hyperlink w:anchor="_Toc184681038" w:history="1">
             <w:r>
               <w:rPr>
                 <w:rStyle w:val="Lienhypertexte"/>
@@ -2338,7 +2338,7 @@
                 <w:noProof/>
                 <w:webHidden/>
               </w:rPr>
-              <w:instrText xml:space="preserve"> PAGEREF _Toc184673018 \h </w:instrText>
+              <w:instrText xml:space="preserve"> PAGEREF _Toc184681038 \h </w:instrText>
             </w:r>
             <w:r>
               <w:rPr>
@@ -2380,11 +2380,11 @@
               <w:noProof/>
               <w:kern w:val="2"/>
               <w:szCs w:val="24"/>
-              <w:lang w:val="fr-FR" w:eastAsia="ja-JP"/>
+              <w:lang w:val="fr-FR"/>
               <w14:ligatures w14:val="standardContextual"/>
             </w:rPr>
           </w:pPr>
-          <w:hyperlink w:anchor="_Toc184673019" w:history="1">
+          <w:hyperlink w:anchor="_Toc184681039" w:history="1">
             <w:r>
               <w:rPr>
                 <w:rStyle w:val="Lienhypertexte"/>
@@ -2411,7 +2411,7 @@
                 <w:noProof/>
                 <w:webHidden/>
               </w:rPr>
-              <w:instrText xml:space="preserve"> PAGEREF _Toc184673019 \h </w:instrText>
+              <w:instrText xml:space="preserve"> PAGEREF _Toc184681039 \h </w:instrText>
             </w:r>
             <w:r>
               <w:rPr>
@@ -2453,11 +2453,11 @@
               <w:noProof/>
               <w:kern w:val="2"/>
               <w:szCs w:val="24"/>
-              <w:lang w:val="fr-FR" w:eastAsia="ja-JP"/>
+              <w:lang w:val="fr-FR"/>
               <w14:ligatures w14:val="standardContextual"/>
             </w:rPr>
           </w:pPr>
-          <w:hyperlink w:anchor="_Toc184673020" w:history="1">
+          <w:hyperlink w:anchor="_Toc184681040" w:history="1">
             <w:r>
               <w:rPr>
                 <w:rStyle w:val="Lienhypertexte"/>
@@ -2484,7 +2484,7 @@
                 <w:noProof/>
                 <w:webHidden/>
               </w:rPr>
-              <w:instrText xml:space="preserve"> PAGEREF _Toc184673020 \h </w:instrText>
+              <w:instrText xml:space="preserve"> PAGEREF _Toc184681040 \h </w:instrText>
             </w:r>
             <w:r>
               <w:rPr>
@@ -2526,11 +2526,11 @@
               <w:noProof/>
               <w:kern w:val="2"/>
               <w:szCs w:val="24"/>
-              <w:lang w:val="fr-FR" w:eastAsia="ja-JP"/>
+              <w:lang w:val="fr-FR"/>
               <w14:ligatures w14:val="standardContextual"/>
             </w:rPr>
           </w:pPr>
-          <w:hyperlink w:anchor="_Toc184673021" w:history="1">
+          <w:hyperlink w:anchor="_Toc184681041" w:history="1">
             <w:r>
               <w:rPr>
                 <w:rStyle w:val="Lienhypertexte"/>
@@ -2557,7 +2557,7 @@
                 <w:noProof/>
                 <w:webHidden/>
               </w:rPr>
-              <w:instrText xml:space="preserve"> PAGEREF _Toc184673021 \h </w:instrText>
+              <w:instrText xml:space="preserve"> PAGEREF _Toc184681041 \h </w:instrText>
             </w:r>
             <w:r>
               <w:rPr>
@@ -2599,11 +2599,11 @@
               <w:noProof/>
               <w:kern w:val="2"/>
               <w:szCs w:val="24"/>
-              <w:lang w:val="fr-FR" w:eastAsia="ja-JP"/>
+              <w:lang w:val="fr-FR"/>
               <w14:ligatures w14:val="standardContextual"/>
             </w:rPr>
           </w:pPr>
-          <w:hyperlink w:anchor="_Toc184673022" w:history="1">
+          <w:hyperlink w:anchor="_Toc184681042" w:history="1">
             <w:r>
               <w:rPr>
                 <w:rStyle w:val="Lienhypertexte"/>
@@ -2630,7 +2630,7 @@
                 <w:noProof/>
                 <w:webHidden/>
               </w:rPr>
-              <w:instrText xml:space="preserve"> PAGEREF _Toc184673022 \h </w:instrText>
+              <w:instrText xml:space="preserve"> PAGEREF _Toc184681042 \h </w:instrText>
             </w:r>
             <w:r>
               <w:rPr>
@@ -2672,11 +2672,11 @@
               <w:noProof/>
               <w:kern w:val="2"/>
               <w:szCs w:val="24"/>
-              <w:lang w:val="fr-FR" w:eastAsia="ja-JP"/>
+              <w:lang w:val="fr-FR"/>
               <w14:ligatures w14:val="standardContextual"/>
             </w:rPr>
           </w:pPr>
-          <w:hyperlink w:anchor="_Toc184673023" w:history="1">
+          <w:hyperlink w:anchor="_Toc184681043" w:history="1">
             <w:r>
               <w:rPr>
                 <w:rStyle w:val="Lienhypertexte"/>
@@ -2703,7 +2703,7 @@
                 <w:noProof/>
                 <w:webHidden/>
               </w:rPr>
-              <w:instrText xml:space="preserve"> PAGEREF _Toc184673023 \h </w:instrText>
+              <w:instrText xml:space="preserve"> PAGEREF _Toc184681043 \h </w:instrText>
             </w:r>
             <w:r>
               <w:rPr>
@@ -2745,11 +2745,11 @@
               <w:noProof/>
               <w:kern w:val="2"/>
               <w:szCs w:val="24"/>
-              <w:lang w:val="fr-FR" w:eastAsia="ja-JP"/>
+              <w:lang w:val="fr-FR"/>
               <w14:ligatures w14:val="standardContextual"/>
             </w:rPr>
           </w:pPr>
-          <w:hyperlink w:anchor="_Toc184673024" w:history="1">
+          <w:hyperlink w:anchor="_Toc184681044" w:history="1">
             <w:r>
               <w:rPr>
                 <w:rStyle w:val="Lienhypertexte"/>
@@ -2776,7 +2776,7 @@
                 <w:noProof/>
                 <w:webHidden/>
               </w:rPr>
-              <w:instrText xml:space="preserve"> PAGEREF _Toc184673024 \h </w:instrText>
+              <w:instrText xml:space="preserve"> PAGEREF _Toc184681044 \h </w:instrText>
             </w:r>
             <w:r>
               <w:rPr>
@@ -2818,11 +2818,11 @@
               <w:noProof/>
               <w:kern w:val="2"/>
               <w:szCs w:val="24"/>
-              <w:lang w:val="fr-FR" w:eastAsia="ja-JP"/>
+              <w:lang w:val="fr-FR"/>
               <w14:ligatures w14:val="standardContextual"/>
             </w:rPr>
           </w:pPr>
-          <w:hyperlink w:anchor="_Toc184673025" w:history="1">
+          <w:hyperlink w:anchor="_Toc184681045" w:history="1">
             <w:r>
               <w:rPr>
                 <w:rStyle w:val="Lienhypertexte"/>
@@ -2849,7 +2849,7 @@
                 <w:noProof/>
                 <w:webHidden/>
               </w:rPr>
-              <w:instrText xml:space="preserve"> PAGEREF _Toc184673025 \h </w:instrText>
+              <w:instrText xml:space="preserve"> PAGEREF _Toc184681045 \h </w:instrText>
             </w:r>
             <w:r>
               <w:rPr>
@@ -2891,11 +2891,11 @@
               <w:noProof/>
               <w:kern w:val="2"/>
               <w:szCs w:val="24"/>
-              <w:lang w:val="fr-FR" w:eastAsia="ja-JP"/>
+              <w:lang w:val="fr-FR"/>
               <w14:ligatures w14:val="standardContextual"/>
             </w:rPr>
           </w:pPr>
-          <w:hyperlink w:anchor="_Toc184673026" w:history="1">
+          <w:hyperlink w:anchor="_Toc184681046" w:history="1">
             <w:r>
               <w:rPr>
                 <w:rStyle w:val="Lienhypertexte"/>
@@ -2922,7 +2922,7 @@
                 <w:noProof/>
                 <w:webHidden/>
               </w:rPr>
-              <w:instrText xml:space="preserve"> PAGEREF _Toc184673026 \h </w:instrText>
+              <w:instrText xml:space="preserve"> PAGEREF _Toc184681046 \h </w:instrText>
             </w:r>
             <w:r>
               <w:rPr>
@@ -2964,17 +2964,17 @@
               <w:noProof/>
               <w:kern w:val="2"/>
               <w:szCs w:val="24"/>
-              <w:lang w:val="fr-FR" w:eastAsia="ja-JP"/>
+              <w:lang w:val="fr-FR"/>
               <w14:ligatures w14:val="standardContextual"/>
             </w:rPr>
           </w:pPr>
-          <w:hyperlink w:anchor="_Toc184673027" w:history="1">
+          <w:hyperlink w:anchor="_Toc184681047" w:history="1">
             <w:r>
               <w:rPr>
                 <w:rStyle w:val="Lienhypertexte"/>
                 <w:noProof/>
               </w:rPr>
-              <w:t>Documention pour implémenter les pièces 3D dans Unity</w:t>
+              <w:t>Documentions pour implémenter les pièces 3D dans Unity</w:t>
             </w:r>
             <w:r>
               <w:rPr>
@@ -2995,7 +2995,7 @@
                 <w:noProof/>
                 <w:webHidden/>
               </w:rPr>
-              <w:instrText xml:space="preserve"> PAGEREF _Toc184673027 \h </w:instrText>
+              <w:instrText xml:space="preserve"> PAGEREF _Toc184681047 \h </w:instrText>
             </w:r>
             <w:r>
               <w:rPr>
@@ -3037,11 +3037,11 @@
               <w:noProof/>
               <w:kern w:val="2"/>
               <w:szCs w:val="24"/>
-              <w:lang w:val="fr-FR" w:eastAsia="ja-JP"/>
+              <w:lang w:val="fr-FR"/>
               <w14:ligatures w14:val="standardContextual"/>
             </w:rPr>
           </w:pPr>
-          <w:hyperlink w:anchor="_Toc184673028" w:history="1">
+          <w:hyperlink w:anchor="_Toc184681048" w:history="1">
             <w:r>
               <w:rPr>
                 <w:rStyle w:val="Lienhypertexte"/>
@@ -3068,7 +3068,7 @@
                 <w:noProof/>
                 <w:webHidden/>
               </w:rPr>
-              <w:instrText xml:space="preserve"> PAGEREF _Toc184673028 \h </w:instrText>
+              <w:instrText xml:space="preserve"> PAGEREF _Toc184681048 \h </w:instrText>
             </w:r>
             <w:r>
               <w:rPr>
@@ -3110,11 +3110,11 @@
               <w:noProof/>
               <w:kern w:val="2"/>
               <w:szCs w:val="24"/>
-              <w:lang w:val="fr-FR" w:eastAsia="ja-JP"/>
+              <w:lang w:val="fr-FR"/>
               <w14:ligatures w14:val="standardContextual"/>
             </w:rPr>
           </w:pPr>
-          <w:hyperlink w:anchor="_Toc184673029" w:history="1">
+          <w:hyperlink w:anchor="_Toc184681049" w:history="1">
             <w:r>
               <w:rPr>
                 <w:rStyle w:val="Lienhypertexte"/>
@@ -3141,7 +3141,7 @@
                 <w:noProof/>
                 <w:webHidden/>
               </w:rPr>
-              <w:instrText xml:space="preserve"> PAGEREF _Toc184673029 \h </w:instrText>
+              <w:instrText xml:space="preserve"> PAGEREF _Toc184681049 \h </w:instrText>
             </w:r>
             <w:r>
               <w:rPr>
@@ -3183,15 +3183,16 @@
               <w:noProof/>
               <w:kern w:val="2"/>
               <w:szCs w:val="24"/>
-              <w:lang w:val="fr-FR" w:eastAsia="ja-JP"/>
+              <w:lang w:val="fr-FR"/>
               <w14:ligatures w14:val="standardContextual"/>
             </w:rPr>
           </w:pPr>
-          <w:hyperlink w:anchor="_Toc184673030" w:history="1">
+          <w:hyperlink w:anchor="_Toc184681050" w:history="1">
             <w:r>
               <w:rPr>
                 <w:rStyle w:val="Lienhypertexte"/>
                 <w:noProof/>
+                <w:lang w:val="fr-FR"/>
               </w:rPr>
               <w:t>Aide pour le programme</w:t>
             </w:r>
@@ -3214,7 +3215,7 @@
                 <w:noProof/>
                 <w:webHidden/>
               </w:rPr>
-              <w:instrText xml:space="preserve"> PAGEREF _Toc184673030 \h </w:instrText>
+              <w:instrText xml:space="preserve"> PAGEREF _Toc184681050 \h </w:instrText>
             </w:r>
             <w:r>
               <w:rPr>
@@ -3256,11 +3257,11 @@
               <w:noProof/>
               <w:kern w:val="2"/>
               <w:szCs w:val="24"/>
-              <w:lang w:val="fr-FR" w:eastAsia="ja-JP"/>
+              <w:lang w:val="fr-FR"/>
               <w14:ligatures w14:val="standardContextual"/>
             </w:rPr>
           </w:pPr>
-          <w:hyperlink w:anchor="_Toc184673031" w:history="1">
+          <w:hyperlink w:anchor="_Toc184681051" w:history="1">
             <w:r>
               <w:rPr>
                 <w:rStyle w:val="Lienhypertexte"/>
@@ -3287,7 +3288,7 @@
                 <w:noProof/>
                 <w:webHidden/>
               </w:rPr>
-              <w:instrText xml:space="preserve"> PAGEREF _Toc184673031 \h </w:instrText>
+              <w:instrText xml:space="preserve"> PAGEREF _Toc184681051 \h </w:instrText>
             </w:r>
             <w:r>
               <w:rPr>
@@ -3352,7 +3353,7 @@
         <w:pStyle w:val="Titre1"/>
         <w:spacing w:line="360" w:lineRule="auto"/>
       </w:pPr>
-      <w:bookmarkStart w:id="0" w:name="_Toc184673000"/>
+      <w:bookmarkStart w:id="0" w:name="_Toc184681020"/>
       <w:r>
         <w:lastRenderedPageBreak/>
         <w:t>Public ciblé</w:t>
@@ -3576,7 +3577,7 @@
         <w:pStyle w:val="Titre1"/>
         <w:spacing w:line="360" w:lineRule="auto"/>
       </w:pPr>
-      <w:bookmarkStart w:id="1" w:name="_Toc184673001"/>
+      <w:bookmarkStart w:id="1" w:name="_Toc184681021"/>
       <w:r>
         <w:lastRenderedPageBreak/>
         <w:t>Objectifs de l’application</w:t>
@@ -3698,7 +3699,7 @@
           <w:lang w:val="fr-FR"/>
         </w:rPr>
       </w:pPr>
-      <w:bookmarkStart w:id="2" w:name="_Toc184673002"/>
+      <w:bookmarkStart w:id="2" w:name="_Toc184681022"/>
       <w:r>
         <w:rPr>
           <w:lang w:val="fr-FR"/>
@@ -3714,7 +3715,7 @@
         <w:spacing w:line="360" w:lineRule="auto"/>
         <w:ind w:firstLine="720"/>
       </w:pPr>
-      <w:bookmarkStart w:id="3" w:name="_Toc184673003"/>
+      <w:bookmarkStart w:id="3" w:name="_Toc184681023"/>
       <w:r>
         <w:t>Modes :</w:t>
       </w:r>
@@ -3736,7 +3737,7 @@
         <w:spacing w:line="360" w:lineRule="auto"/>
         <w:ind w:left="720" w:firstLine="720"/>
       </w:pPr>
-      <w:bookmarkStart w:id="4" w:name="_Toc184673004"/>
+      <w:bookmarkStart w:id="4" w:name="_Toc184681024"/>
       <w:r>
         <w:t>Mode création libre</w:t>
       </w:r>
@@ -3783,7 +3784,7 @@
         <w:spacing w:line="360" w:lineRule="auto"/>
         <w:ind w:left="720" w:firstLine="720"/>
       </w:pPr>
-      <w:bookmarkStart w:id="5" w:name="_Toc184673005"/>
+      <w:bookmarkStart w:id="5" w:name="_Toc184681025"/>
       <w:r>
         <w:t>Mode construction guidée</w:t>
       </w:r>
@@ -3829,7 +3830,7 @@
         <w:spacing w:line="360" w:lineRule="auto"/>
         <w:ind w:left="720" w:firstLine="720"/>
       </w:pPr>
-      <w:bookmarkStart w:id="6" w:name="_Toc184673006"/>
+      <w:bookmarkStart w:id="6" w:name="_Toc184681026"/>
       <w:r>
         <w:t xml:space="preserve">Mode </w:t>
       </w:r>
@@ -3876,7 +3877,7 @@
         <w:spacing w:line="360" w:lineRule="auto"/>
         <w:ind w:firstLine="720"/>
       </w:pPr>
-      <w:bookmarkStart w:id="7" w:name="_Toc184673007"/>
+      <w:bookmarkStart w:id="7" w:name="_Toc184681027"/>
       <w:r>
         <w:t>Actions Comportementales Virtuelles (ACV)</w:t>
       </w:r>
@@ -3891,7 +3892,7 @@
         <w:spacing w:line="360" w:lineRule="auto"/>
         <w:ind w:left="720" w:firstLine="720"/>
       </w:pPr>
-      <w:bookmarkStart w:id="8" w:name="_Toc184673008"/>
+      <w:bookmarkStart w:id="8" w:name="_Toc184681028"/>
       <w:r>
         <w:t>Observer le monde virtuel</w:t>
       </w:r>
@@ -3925,7 +3926,7 @@
         <w:spacing w:line="360" w:lineRule="auto"/>
         <w:ind w:left="720" w:firstLine="720"/>
       </w:pPr>
-      <w:bookmarkStart w:id="9" w:name="_Toc184673009"/>
+      <w:bookmarkStart w:id="9" w:name="_Toc184681029"/>
       <w:r>
         <w:t>Se déplacer et naviguer</w:t>
       </w:r>
@@ -3947,7 +3948,7 @@
         <w:spacing w:line="360" w:lineRule="auto"/>
         <w:ind w:left="720" w:firstLine="720"/>
       </w:pPr>
-      <w:bookmarkStart w:id="10" w:name="_Toc184673010"/>
+      <w:bookmarkStart w:id="10" w:name="_Toc184681030"/>
       <w:r>
         <w:t>Agir sur le monde virtuel</w:t>
       </w:r>
@@ -3979,7 +3980,7 @@
         <w:spacing w:line="360" w:lineRule="auto"/>
         <w:ind w:left="720" w:firstLine="720"/>
       </w:pPr>
-      <w:bookmarkStart w:id="11" w:name="_Toc184673011"/>
+      <w:bookmarkStart w:id="11" w:name="_Toc184681031"/>
       <w:r>
         <w:t>Communiquer</w:t>
       </w:r>
@@ -3999,7 +4000,7 @@
       <w:pPr>
         <w:pStyle w:val="Titre1"/>
       </w:pPr>
-      <w:bookmarkStart w:id="12" w:name="_Toc184673012"/>
+      <w:bookmarkStart w:id="12" w:name="_Toc184681032"/>
       <w:r>
         <w:lastRenderedPageBreak/>
         <w:t>Étapes d’interfaçage</w:t>
@@ -4012,7 +4013,7 @@
         <w:spacing w:line="360" w:lineRule="auto"/>
         <w:ind w:firstLine="720"/>
       </w:pPr>
-      <w:bookmarkStart w:id="13" w:name="_Toc184673013"/>
+      <w:bookmarkStart w:id="13" w:name="_Toc184681033"/>
       <w:r>
         <w:t>Interfaces comportementales : I² sensorimotrices</w:t>
       </w:r>
@@ -4099,7 +4100,7 @@
         <w:spacing w:line="360" w:lineRule="auto"/>
         <w:ind w:firstLine="720"/>
       </w:pPr>
-      <w:bookmarkStart w:id="14" w:name="_Toc184673014"/>
+      <w:bookmarkStart w:id="14" w:name="_Toc184681034"/>
       <w:r>
         <w:t>Schèmes sensori-moteurs : I² cognitives</w:t>
       </w:r>
@@ -4121,7 +4122,7 @@
         <w:spacing w:line="360" w:lineRule="auto"/>
         <w:ind w:left="720" w:firstLine="720"/>
       </w:pPr>
-      <w:bookmarkStart w:id="15" w:name="_Toc184673015"/>
+      <w:bookmarkStart w:id="15" w:name="_Toc184681035"/>
       <w:r>
         <w:t>Manipulation</w:t>
       </w:r>
@@ -4149,7 +4150,7 @@
         <w:spacing w:line="360" w:lineRule="auto"/>
         <w:ind w:left="720" w:firstLine="720"/>
       </w:pPr>
-      <w:bookmarkStart w:id="16" w:name="_Toc184673016"/>
+      <w:bookmarkStart w:id="16" w:name="_Toc184681036"/>
       <w:r>
         <w:lastRenderedPageBreak/>
         <w:t>Déplacement</w:t>
@@ -4175,7 +4176,7 @@
         <w:spacing w:line="360" w:lineRule="auto"/>
         <w:ind w:firstLine="720"/>
       </w:pPr>
-      <w:bookmarkStart w:id="17" w:name="_Toc184673017"/>
+      <w:bookmarkStart w:id="17" w:name="_Toc184681037"/>
       <w:r>
         <w:t>Aides Logicielles Comportementales (ALC)</w:t>
       </w:r>
@@ -4197,7 +4198,7 @@
         <w:spacing w:line="360" w:lineRule="auto"/>
         <w:ind w:left="720" w:firstLine="720"/>
       </w:pPr>
-      <w:bookmarkStart w:id="18" w:name="_Toc184673018"/>
+      <w:bookmarkStart w:id="18" w:name="_Toc184681038"/>
       <w:r>
         <w:t>Aide à la manipulation</w:t>
       </w:r>
@@ -4229,7 +4230,7 @@
         <w:spacing w:line="360" w:lineRule="auto"/>
         <w:ind w:left="720" w:firstLine="720"/>
       </w:pPr>
-      <w:bookmarkStart w:id="19" w:name="_Toc184673019"/>
+      <w:bookmarkStart w:id="19" w:name="_Toc184681039"/>
       <w:r>
         <w:t>Aide à la navigation</w:t>
       </w:r>
@@ -4253,7 +4254,7 @@
         <w:spacing w:line="360" w:lineRule="auto"/>
         <w:ind w:firstLine="720"/>
       </w:pPr>
-      <w:bookmarkStart w:id="20" w:name="_Toc184673020"/>
+      <w:bookmarkStart w:id="20" w:name="_Toc184681040"/>
       <w:r>
         <w:t>Analyse de la transparence de l’interface</w:t>
       </w:r>
@@ -4265,7 +4266,7 @@
         <w:spacing w:line="360" w:lineRule="auto"/>
         <w:ind w:left="720" w:firstLine="720"/>
       </w:pPr>
-      <w:bookmarkStart w:id="21" w:name="_Toc184673021"/>
+      <w:bookmarkStart w:id="21" w:name="_Toc184681041"/>
       <w:r>
         <w:t>Degré d’immersion</w:t>
       </w:r>
@@ -4358,7 +4359,7 @@
         <w:spacing w:line="360" w:lineRule="auto"/>
         <w:ind w:left="720" w:firstLine="720"/>
       </w:pPr>
-      <w:bookmarkStart w:id="22" w:name="_Toc184673022"/>
+      <w:bookmarkStart w:id="22" w:name="_Toc184681042"/>
       <w:r>
         <w:t>Tests utilisateurs</w:t>
       </w:r>
@@ -4437,7 +4438,7 @@
         <w:spacing w:line="360" w:lineRule="auto"/>
         <w:ind w:left="720" w:firstLine="720"/>
       </w:pPr>
-      <w:bookmarkStart w:id="23" w:name="_Toc184673023"/>
+      <w:bookmarkStart w:id="23" w:name="_Toc184681043"/>
       <w:r>
         <w:t>Plan d’apprentissage</w:t>
       </w:r>
@@ -4505,7 +4506,7 @@
       <w:pPr>
         <w:pStyle w:val="Titre1"/>
       </w:pPr>
-      <w:bookmarkStart w:id="24" w:name="_Toc184673024"/>
+      <w:bookmarkStart w:id="24" w:name="_Toc184681044"/>
       <w:r>
         <w:lastRenderedPageBreak/>
         <w:t>Séquence fonctionnelle représentative</w:t>
@@ -4910,7 +4911,7 @@
         <w:pStyle w:val="Titre1"/>
         <w:spacing w:line="360" w:lineRule="auto"/>
       </w:pPr>
-      <w:bookmarkStart w:id="25" w:name="_Toc184673025"/>
+      <w:bookmarkStart w:id="25" w:name="_Toc184681045"/>
       <w:r>
         <w:lastRenderedPageBreak/>
         <w:t>Annexes</w:t>
@@ -4923,7 +4924,7 @@
         <w:spacing w:line="360" w:lineRule="auto"/>
         <w:ind w:firstLine="720"/>
       </w:pPr>
-      <w:bookmarkStart w:id="26" w:name="_Toc184673026"/>
+      <w:bookmarkStart w:id="26" w:name="_Toc184681046"/>
       <w:r>
         <w:t>Répartition du marché des LEGO</w:t>
       </w:r>
@@ -4944,12 +4945,14 @@
         <w:rPr>
           <w:b/>
           <w:bCs/>
+          <w:lang w:val="en-US"/>
         </w:rPr>
       </w:pPr>
       <w:r>
         <w:rPr>
           <w:b/>
           <w:bCs/>
+          <w:lang w:val="en-US"/>
         </w:rPr>
         <w:t>The Power of LEGO Market Segmentation</w:t>
       </w:r>
@@ -4958,11 +4961,15 @@
       <w:pPr>
         <w:spacing w:line="360" w:lineRule="auto"/>
         <w:ind w:firstLine="720"/>
+        <w:rPr>
+          <w:lang w:val="en-US"/>
+        </w:rPr>
       </w:pPr>
       <w:hyperlink r:id="rId11" w:history="1">
         <w:r>
           <w:rPr>
             <w:rStyle w:val="Lienhypertexte"/>
+            <w:lang w:val="en-US"/>
           </w:rPr>
           <w:t>https://blog.osum.com/lego-market-segmentation/</w:t>
         </w:r>
@@ -4974,14 +4981,14 @@
         <w:rPr>
           <w:b/>
           <w:bCs/>
-          <w:lang w:val="fr-FR"/>
+          <w:lang w:val="en-US"/>
         </w:rPr>
       </w:pPr>
       <w:r>
         <w:rPr>
           <w:b/>
           <w:bCs/>
-          <w:lang w:val="fr-FR"/>
+          <w:lang w:val="en-US"/>
         </w:rPr>
         <w:t>LEGO’s CEO says the company’s adult demographic is ‘changing’</w:t>
       </w:r>
@@ -4990,11 +4997,15 @@
       <w:pPr>
         <w:spacing w:line="360" w:lineRule="auto"/>
         <w:ind w:firstLine="720"/>
+        <w:rPr>
+          <w:lang w:val="en-US"/>
+        </w:rPr>
       </w:pPr>
       <w:hyperlink r:id="rId12" w:history="1">
         <w:r>
           <w:rPr>
             <w:rStyle w:val="Lienhypertexte"/>
+            <w:lang w:val="en-US"/>
           </w:rPr>
           <w:t>https://www.brickfanatics.com/lego-ceo-says-adult-demographic-is-changing/</w:t>
         </w:r>
@@ -5004,6 +5015,9 @@
       <w:pPr>
         <w:spacing w:line="360" w:lineRule="auto"/>
         <w:ind w:firstLine="720"/>
+        <w:rPr>
+          <w:lang w:val="en-US"/>
+        </w:rPr>
       </w:pPr>
     </w:p>
     <w:p>
@@ -5012,9 +5026,12 @@
         <w:spacing w:line="360" w:lineRule="auto"/>
         <w:ind w:firstLine="720"/>
       </w:pPr>
-      <w:bookmarkStart w:id="27" w:name="_Toc184673027"/>
-      <w:r>
-        <w:t>Documention pour implémenter les pièces 3D dans Unity</w:t>
+      <w:bookmarkStart w:id="27" w:name="_Toc184681047"/>
+      <w:r>
+        <w:t>Documentions</w:t>
+      </w:r>
+      <w:r>
+        <w:t xml:space="preserve"> pour implémenter les pièces 3D dans Unity</w:t>
       </w:r>
       <w:bookmarkEnd w:id="27"/>
     </w:p>
@@ -5054,19 +5071,31 @@
         <w:rPr>
           <w:b/>
           <w:bCs/>
+          <w:lang w:val="en-US"/>
         </w:rPr>
       </w:pPr>
       <w:r>
         <w:rPr>
           <w:b/>
           <w:bCs/>
-        </w:rPr>
-        <w:t>Getting Started with L</w:t>
-      </w:r>
+          <w:lang w:val="en-US"/>
+        </w:rPr>
+        <w:t xml:space="preserve">Getting Started with </w:t>
+      </w:r>
+      <w:proofErr w:type="spellStart"/>
       <w:r>
         <w:rPr>
           <w:b/>
           <w:bCs/>
+          <w:lang w:val="en-US"/>
+        </w:rPr>
+        <w:t>L</w:t>
+      </w:r>
+      <w:r>
+        <w:rPr>
+          <w:b/>
+          <w:bCs/>
+          <w:lang w:val="en-US"/>
         </w:rPr>
         <w:t>d</w:t>
       </w:r>
@@ -5074,19 +5103,25 @@
         <w:rPr>
           <w:b/>
           <w:bCs/>
+          <w:lang w:val="en-US"/>
         </w:rPr>
         <w:t>raw</w:t>
       </w:r>
+      <w:proofErr w:type="spellEnd"/>
     </w:p>
     <w:p>
       <w:pPr>
         <w:spacing w:line="360" w:lineRule="auto"/>
         <w:ind w:firstLine="720"/>
+        <w:rPr>
+          <w:lang w:val="en-US"/>
+        </w:rPr>
       </w:pPr>
       <w:hyperlink r:id="rId14" w:history="1">
         <w:r>
           <w:rPr>
             <w:rStyle w:val="Lienhypertexte"/>
+            <w:lang w:val="en-US"/>
           </w:rPr>
           <w:t>https://www.ldraw.org/article/218.html</w:t>
         </w:r>
@@ -5098,19 +5133,32 @@
         <w:rPr>
           <w:b/>
           <w:bCs/>
-        </w:rPr>
-      </w:pPr>
+          <w:lang w:val="en-US"/>
+        </w:rPr>
+      </w:pPr>
+      <w:proofErr w:type="spellStart"/>
       <w:r>
         <w:rPr>
           <w:b/>
           <w:bCs/>
-        </w:rPr>
-        <w:t xml:space="preserve">LDraw </w:t>
-      </w:r>
+          <w:lang w:val="en-US"/>
+        </w:rPr>
+        <w:t>LDraw</w:t>
+      </w:r>
+      <w:proofErr w:type="spellEnd"/>
       <w:r>
         <w:rPr>
           <w:b/>
           <w:bCs/>
+          <w:lang w:val="en-US"/>
+        </w:rPr>
+        <w:t xml:space="preserve"> </w:t>
+      </w:r>
+      <w:r>
+        <w:rPr>
+          <w:b/>
+          <w:bCs/>
+          <w:lang w:val="en-US"/>
         </w:rPr>
         <w:t>–</w:t>
       </w:r>
@@ -5118,6 +5166,7 @@
         <w:rPr>
           <w:b/>
           <w:bCs/>
+          <w:lang w:val="en-US"/>
         </w:rPr>
         <w:t xml:space="preserve"> Wikipedia</w:t>
       </w:r>
@@ -5126,11 +5175,15 @@
       <w:pPr>
         <w:spacing w:line="360" w:lineRule="auto"/>
         <w:ind w:firstLine="720"/>
+        <w:rPr>
+          <w:lang w:val="en-US"/>
+        </w:rPr>
       </w:pPr>
       <w:hyperlink r:id="rId15" w:history="1">
         <w:r>
           <w:rPr>
             <w:rStyle w:val="Lienhypertexte"/>
+            <w:lang w:val="en-US"/>
           </w:rPr>
           <w:t>https://en.wikipedia.org/wiki/LDraw</w:t>
         </w:r>
@@ -5185,7 +5238,7 @@
         <w:spacing w:line="360" w:lineRule="auto"/>
         <w:ind w:firstLine="720"/>
       </w:pPr>
-      <w:bookmarkStart w:id="28" w:name="_Toc184673028"/>
+      <w:bookmarkStart w:id="28" w:name="_Toc184681048"/>
       <w:r>
         <w:t>Pour avoir les modèles et les instructions</w:t>
       </w:r>
@@ -5200,25 +5253,41 @@
         <w:rPr>
           <w:b/>
           <w:bCs/>
-        </w:rPr>
-      </w:pPr>
+          <w:lang w:val="en-US"/>
+        </w:rPr>
+      </w:pPr>
+      <w:proofErr w:type="spellStart"/>
       <w:r>
         <w:rPr>
           <w:b/>
           <w:bCs/>
-        </w:rPr>
-        <w:t>BrickHub - Online LEGO Model Viewer</w:t>
+          <w:lang w:val="en-US"/>
+        </w:rPr>
+        <w:t>BrickHub</w:t>
+      </w:r>
+      <w:proofErr w:type="spellEnd"/>
+      <w:r>
+        <w:rPr>
+          <w:b/>
+          <w:bCs/>
+          <w:lang w:val="en-US"/>
+        </w:rPr>
+        <w:t xml:space="preserve"> - Online LEGO Model Viewer</w:t>
       </w:r>
     </w:p>
     <w:p>
       <w:pPr>
         <w:spacing w:line="360" w:lineRule="auto"/>
         <w:ind w:firstLine="720"/>
+        <w:rPr>
+          <w:lang w:val="en-US"/>
+        </w:rPr>
       </w:pPr>
       <w:hyperlink r:id="rId17" w:history="1">
         <w:r>
           <w:rPr>
             <w:rStyle w:val="Lienhypertexte"/>
+            <w:lang w:val="en-US"/>
           </w:rPr>
           <w:t>https://brickhub.org/</w:t>
         </w:r>
@@ -5228,6 +5297,9 @@
       <w:pPr>
         <w:spacing w:line="360" w:lineRule="auto"/>
         <w:ind w:firstLine="720"/>
+        <w:rPr>
+          <w:lang w:val="en-US"/>
+        </w:rPr>
       </w:pPr>
     </w:p>
     <w:p>
@@ -5236,7 +5308,7 @@
         <w:spacing w:line="360" w:lineRule="auto"/>
         <w:ind w:firstLine="720"/>
       </w:pPr>
-      <w:bookmarkStart w:id="29" w:name="_Toc184673029"/>
+      <w:bookmarkStart w:id="29" w:name="_Toc184681049"/>
       <w:r>
         <w:lastRenderedPageBreak/>
         <w:t>Avoir la pièce, la couleur de la pièce</w:t>
@@ -5249,25 +5321,41 @@
         <w:rPr>
           <w:b/>
           <w:bCs/>
-        </w:rPr>
-      </w:pPr>
+          <w:lang w:val="en-US"/>
+        </w:rPr>
+      </w:pPr>
+      <w:proofErr w:type="spellStart"/>
       <w:r>
         <w:rPr>
           <w:b/>
           <w:bCs/>
-        </w:rPr>
-        <w:t>Rebrickable - LEGO Set Database</w:t>
+          <w:lang w:val="en-US"/>
+        </w:rPr>
+        <w:t>Rebrickable</w:t>
+      </w:r>
+      <w:proofErr w:type="spellEnd"/>
+      <w:r>
+        <w:rPr>
+          <w:b/>
+          <w:bCs/>
+          <w:lang w:val="en-US"/>
+        </w:rPr>
+        <w:t xml:space="preserve"> - LEGO Set Database</w:t>
       </w:r>
     </w:p>
     <w:p>
       <w:pPr>
         <w:spacing w:line="360" w:lineRule="auto"/>
         <w:ind w:firstLine="720"/>
+        <w:rPr>
+          <w:lang w:val="en-US"/>
+        </w:rPr>
       </w:pPr>
       <w:hyperlink r:id="rId18" w:history="1">
         <w:r>
           <w:rPr>
             <w:rStyle w:val="Lienhypertexte"/>
+            <w:lang w:val="en-US"/>
           </w:rPr>
           <w:t>https://rebrickable.com/home/</w:t>
         </w:r>
@@ -5279,25 +5367,41 @@
         <w:rPr>
           <w:b/>
           <w:bCs/>
-        </w:rPr>
-      </w:pPr>
+          <w:lang w:val="en-US"/>
+        </w:rPr>
+      </w:pPr>
+      <w:proofErr w:type="spellStart"/>
       <w:r>
         <w:rPr>
           <w:b/>
           <w:bCs/>
-        </w:rPr>
-        <w:t>BrickLink - The LEGO Marketplace</w:t>
+          <w:lang w:val="en-US"/>
+        </w:rPr>
+        <w:t>BrickLink</w:t>
+      </w:r>
+      <w:proofErr w:type="spellEnd"/>
+      <w:r>
+        <w:rPr>
+          <w:b/>
+          <w:bCs/>
+          <w:lang w:val="en-US"/>
+        </w:rPr>
+        <w:t xml:space="preserve"> - The LEGO Marketplace</w:t>
       </w:r>
     </w:p>
     <w:p>
       <w:pPr>
         <w:spacing w:line="360" w:lineRule="auto"/>
         <w:ind w:left="720"/>
+        <w:rPr>
+          <w:lang w:val="en-US"/>
+        </w:rPr>
       </w:pPr>
       <w:hyperlink r:id="rId19" w:history="1">
         <w:r>
           <w:rPr>
             <w:rStyle w:val="Lienhypertexte"/>
+            <w:lang w:val="en-US"/>
           </w:rPr>
           <w:t>https://www.bricklink.com/v2/main.page</w:t>
         </w:r>
@@ -5307,6 +5411,9 @@
       <w:pPr>
         <w:spacing w:line="360" w:lineRule="auto"/>
         <w:ind w:left="720"/>
+        <w:rPr>
+          <w:lang w:val="en-US"/>
+        </w:rPr>
       </w:pPr>
     </w:p>
     <w:p>
@@ -5314,9 +5421,15 @@
         <w:pStyle w:val="Titre2"/>
         <w:spacing w:line="360" w:lineRule="auto"/>
         <w:ind w:firstLine="720"/>
-      </w:pPr>
-      <w:bookmarkStart w:id="30" w:name="_Toc184673030"/>
-      <w:r>
+        <w:rPr>
+          <w:lang w:val="fr-FR"/>
+        </w:rPr>
+      </w:pPr>
+      <w:bookmarkStart w:id="30" w:name="_Toc184681050"/>
+      <w:r>
+        <w:rPr>
+          <w:lang w:val="fr-FR"/>
+        </w:rPr>
         <w:t>Aide pour le programme</w:t>
       </w:r>
       <w:bookmarkEnd w:id="30"/>
@@ -5327,12 +5440,14 @@
         <w:rPr>
           <w:b/>
           <w:bCs/>
+          <w:lang w:val="en-US"/>
         </w:rPr>
       </w:pPr>
       <w:r>
         <w:rPr>
           <w:b/>
           <w:bCs/>
+          <w:lang w:val="en-US"/>
         </w:rPr>
         <w:t xml:space="preserve">A Unity plugin for LDRAW has been </w:t>
       </w:r>
@@ -5340,6 +5455,7 @@
         <w:rPr>
           <w:b/>
           <w:bCs/>
+          <w:lang w:val="en-US"/>
         </w:rPr>
         <w:t>developed</w:t>
       </w:r>
@@ -5348,11 +5464,15 @@
       <w:pPr>
         <w:spacing w:line="360" w:lineRule="auto"/>
         <w:ind w:firstLine="720"/>
+        <w:rPr>
+          <w:lang w:val="en-US"/>
+        </w:rPr>
       </w:pPr>
       <w:hyperlink r:id="rId20" w:history="1">
         <w:r>
           <w:rPr>
             <w:rStyle w:val="Lienhypertexte"/>
+            <w:lang w:val="en-US"/>
           </w:rPr>
           <w:t>https://habr.com/en/articles/433364/</w:t>
         </w:r>
@@ -5364,12 +5484,14 @@
         <w:rPr>
           <w:b/>
           <w:bCs/>
+          <w:lang w:val="en-US"/>
         </w:rPr>
       </w:pPr>
       <w:r>
         <w:rPr>
           <w:b/>
           <w:bCs/>
+          <w:lang w:val="en-US"/>
         </w:rPr>
         <w:t>The repo of this plugin</w:t>
       </w:r>
@@ -5377,6 +5499,7 @@
         <w:rPr>
           <w:b/>
           <w:bCs/>
+          <w:lang w:val="en-US"/>
         </w:rPr>
         <w:t xml:space="preserve"> </w:t>
       </w:r>
@@ -5385,11 +5508,15 @@
       <w:pPr>
         <w:spacing w:line="360" w:lineRule="auto"/>
         <w:ind w:firstLine="720"/>
+        <w:rPr>
+          <w:lang w:val="en-US"/>
+        </w:rPr>
       </w:pPr>
       <w:hyperlink r:id="rId21" w:history="1">
         <w:r>
           <w:rPr>
             <w:rStyle w:val="Lienhypertexte"/>
+            <w:lang w:val="en-US"/>
           </w:rPr>
           <w:t>https://github.com/Nox7atra/LDraw_Importer_Unity</w:t>
         </w:r>
@@ -5401,12 +5528,14 @@
         <w:rPr>
           <w:b/>
           <w:bCs/>
+          <w:lang w:val="en-US"/>
         </w:rPr>
       </w:pPr>
       <w:r>
         <w:rPr>
           <w:b/>
           <w:bCs/>
+          <w:lang w:val="en-US"/>
         </w:rPr>
         <w:t>P</w:t>
       </w:r>
@@ -5414,51 +5543,60 @@
         <w:rPr>
           <w:b/>
           <w:bCs/>
-        </w:rPr>
-        <w:t xml:space="preserve">ackage </w:t>
+          <w:lang w:val="en-US"/>
+        </w:rPr>
+        <w:t xml:space="preserve">ackage unreal </w:t>
       </w:r>
       <w:proofErr w:type="spellStart"/>
       <w:r>
         <w:rPr>
           <w:b/>
           <w:bCs/>
-        </w:rPr>
-        <w:t>unreal</w:t>
+          <w:lang w:val="en-US"/>
+        </w:rPr>
+        <w:t>developp</w:t>
       </w:r>
       <w:proofErr w:type="spellEnd"/>
       <w:r>
         <w:rPr>
           <w:b/>
           <w:bCs/>
-        </w:rPr>
-        <w:t xml:space="preserve"> </w:t>
+          <w:lang w:val="en-US"/>
+        </w:rPr>
+        <w:t xml:space="preserve"> for </w:t>
       </w:r>
       <w:proofErr w:type="spellStart"/>
       <w:r>
         <w:rPr>
           <w:b/>
           <w:bCs/>
-        </w:rPr>
-        <w:t>developp</w:t>
+          <w:lang w:val="en-US"/>
+        </w:rPr>
+        <w:t>lego</w:t>
       </w:r>
       <w:proofErr w:type="spellEnd"/>
       <w:r>
         <w:rPr>
           <w:b/>
           <w:bCs/>
-        </w:rPr>
-        <w:t xml:space="preserve"> for lego pieces</w:t>
+          <w:lang w:val="en-US"/>
+        </w:rPr>
+        <w:t xml:space="preserve"> pieces</w:t>
       </w:r>
     </w:p>
     <w:p>
       <w:pPr>
         <w:spacing w:line="360" w:lineRule="auto"/>
         <w:ind w:firstLine="720"/>
+        <w:rPr>
+          <w:lang w:val="en-US"/>
+        </w:rPr>
       </w:pPr>
       <w:hyperlink r:id="rId22" w:history="1">
         <w:r>
           <w:rPr>
             <w:rStyle w:val="Lienhypertexte"/>
+            <w:lang w:val="en-US"/>
           </w:rPr>
           <w:t>https://jc-tchang.philohome.com/model/Unity.htm</w:t>
         </w:r>
@@ -5468,6 +5606,9 @@
       <w:pPr>
         <w:spacing w:line="360" w:lineRule="auto"/>
         <w:ind w:firstLine="720"/>
+        <w:rPr>
+          <w:lang w:val="en-US"/>
+        </w:rPr>
       </w:pPr>
     </w:p>
     <w:p>
@@ -5476,7 +5617,7 @@
         <w:spacing w:line="360" w:lineRule="auto"/>
         <w:ind w:firstLine="720"/>
       </w:pPr>
-      <w:bookmarkStart w:id="31" w:name="_Toc184673031"/>
+      <w:bookmarkStart w:id="31" w:name="_Toc184681051"/>
       <w:r>
         <w:t>Arborescence</w:t>
       </w:r>
@@ -5515,7 +5656,10 @@
       </w:r>
       <w:proofErr w:type="spellEnd"/>
       <w:r>
-        <w:t xml:space="preserve"> du prof</w:t>
+        <w:t xml:space="preserve"> du </w:t>
+      </w:r>
+      <w:r>
+        <w:t xml:space="preserve">professeur </w:t>
       </w:r>
     </w:p>
     <w:p>
@@ -5586,11 +5730,9 @@
       <w:r>
         <w:t xml:space="preserve"> 3D des </w:t>
       </w:r>
-      <w:proofErr w:type="spellStart"/>
-      <w:r>
-        <w:t>pieces</w:t>
-      </w:r>
-      <w:proofErr w:type="spellEnd"/>
+      <w:r>
+        <w:t>pièces</w:t>
+      </w:r>
       <w:r>
         <w:t xml:space="preserve"> LEGO en .</w:t>
       </w:r>
@@ -5624,6 +5766,7 @@
         <w:spacing w:line="360" w:lineRule="auto"/>
       </w:pPr>
       <w:proofErr w:type="spellStart"/>
+      <w:proofErr w:type="gramStart"/>
       <w:r>
         <w:rPr>
           <w:b/>
@@ -5632,6 +5775,7 @@
         <w:t>obj</w:t>
       </w:r>
       <w:proofErr w:type="spellEnd"/>
+      <w:proofErr w:type="gramEnd"/>
       <w:r>
         <w:t xml:space="preserve"> : contient les </w:t>
       </w:r>
@@ -5643,14 +5787,17 @@
       <w:r>
         <w:t xml:space="preserve"> 3D des </w:t>
       </w:r>
+      <w:r>
+        <w:t>pièces</w:t>
+      </w:r>
+      <w:r>
+        <w:t xml:space="preserve"> LEGO en .</w:t>
+      </w:r>
       <w:proofErr w:type="spellStart"/>
       <w:r>
-        <w:t>pieces</w:t>
+        <w:t>obj</w:t>
       </w:r>
       <w:proofErr w:type="spellEnd"/>
-      <w:r>
-        <w:t xml:space="preserve"> LEGO en .obj</w:t>
-      </w:r>
     </w:p>
     <w:p>
       <w:pPr>
@@ -5671,11 +5818,9 @@
       <w:r>
         <w:t xml:space="preserve"> : contient la liste des fichiers 3D des </w:t>
       </w:r>
-      <w:proofErr w:type="spellStart"/>
-      <w:r>
-        <w:t>pieces</w:t>
-      </w:r>
-      <w:proofErr w:type="spellEnd"/>
+      <w:r>
+        <w:t>pièces</w:t>
+      </w:r>
       <w:r>
         <w:t xml:space="preserve"> LEGO</w:t>
       </w:r>
@@ -5767,6 +5912,7 @@
         <w:spacing w:line="360" w:lineRule="auto"/>
       </w:pPr>
       <w:proofErr w:type="spellStart"/>
+      <w:proofErr w:type="gramStart"/>
       <w:r>
         <w:rPr>
           <w:b/>
@@ -5776,6 +5922,7 @@
         <w:t>brinklink</w:t>
       </w:r>
       <w:proofErr w:type="spellEnd"/>
+      <w:proofErr w:type="gramEnd"/>
       <w:r>
         <w:t xml:space="preserve"> : contient les fichiers </w:t>
       </w:r>
@@ -5787,11 +5934,9 @@
       <w:r>
         <w:t xml:space="preserve"> des </w:t>
       </w:r>
-      <w:proofErr w:type="spellStart"/>
-      <w:r>
-        <w:t>pieces</w:t>
-      </w:r>
-      <w:proofErr w:type="spellEnd"/>
+      <w:r>
+        <w:t>pièces</w:t>
+      </w:r>
       <w:r>
         <w:t xml:space="preserve"> LEGO (57 fichiers) dans la base de </w:t>
       </w:r>
@@ -5817,6 +5962,7 @@
         <w:spacing w:line="360" w:lineRule="auto"/>
       </w:pPr>
       <w:proofErr w:type="spellStart"/>
+      <w:proofErr w:type="gramStart"/>
       <w:r>
         <w:rPr>
           <w:b/>
@@ -5825,6 +5971,7 @@
         <w:t>rebrikable</w:t>
       </w:r>
       <w:proofErr w:type="spellEnd"/>
+      <w:proofErr w:type="gramEnd"/>
       <w:r>
         <w:t xml:space="preserve"> : contient les fichiers </w:t>
       </w:r>
@@ -5836,11 +5983,9 @@
       <w:r>
         <w:t xml:space="preserve"> des </w:t>
       </w:r>
-      <w:proofErr w:type="spellStart"/>
-      <w:r>
-        <w:t>pieces</w:t>
-      </w:r>
-      <w:proofErr w:type="spellEnd"/>
+      <w:r>
+        <w:t>pièces</w:t>
+      </w:r>
       <w:r>
         <w:t xml:space="preserve"> LEGO (57 fichiers) dans la base de </w:t>
       </w:r>
@@ -5890,11 +6035,9 @@
       <w:r>
         <w:t xml:space="preserve"> des </w:t>
       </w:r>
-      <w:proofErr w:type="spellStart"/>
-      <w:r>
-        <w:t>pieces</w:t>
-      </w:r>
-      <w:proofErr w:type="spellEnd"/>
+      <w:r>
+        <w:t>pièces</w:t>
+      </w:r>
       <w:r>
         <w:t xml:space="preserve"> LEGO</w:t>
       </w:r>
@@ -5918,11 +6061,9 @@
       <w:r>
         <w:t xml:space="preserve"> : contient le rapport du projet </w:t>
       </w:r>
-      <w:proofErr w:type="spellStart"/>
-      <w:r>
-        <w:t>ansi</w:t>
-      </w:r>
-      <w:proofErr w:type="spellEnd"/>
+      <w:r>
+        <w:t>ainsi</w:t>
+      </w:r>
       <w:r>
         <w:t xml:space="preserve"> que les annexes</w:t>
       </w:r>

</xml_diff>